<commit_message>
THEY ARE THE same
Was able to get the relaxed that very close to the gause with varing
degress of faster convergence to the solution for the give domain.
</commit_message>
<xml_diff>
--- a/Sci_comp_ProjectA-TOP/doc/{for Abstract, final Report}/Report_project_A.docx
+++ b/Sci_comp_ProjectA-TOP/doc/{for Abstract, final Report}/Report_project_A.docx
@@ -434,7 +434,7 @@
           </mc:Choice>
           <mc:Fallback>
             <w:pict>
-              <v:rect w14:anchorId="3D12FDBE" id="Rectangle 1" o:spid="_x0000_s1026" style="position:absolute;margin-left:0;margin-top:18.15pt;width:173.25pt;height:111.75pt;z-index:251659264;visibility:visible;mso-wrap-style:square;mso-wrap-distance-left:9pt;mso-wrap-distance-top:0;mso-wrap-distance-right:9pt;mso-wrap-distance-bottom:0;mso-position-horizontal:center;mso-position-horizontal-relative:margin;mso-position-vertical:absolute;mso-position-vertical-relative:text;v-text-anchor:middle" o:gfxdata="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" fillcolor="#4472c4 [3204]" strokecolor="#1f3763 [1604]" strokeweight="1pt">
+              <v:rect w14:anchorId="1B8746C2" id="Rectangle 1" o:spid="_x0000_s1026" style="position:absolute;margin-left:0;margin-top:18.15pt;width:173.25pt;height:111.75pt;z-index:251659264;visibility:visible;mso-wrap-style:square;mso-wrap-distance-left:9pt;mso-wrap-distance-top:0;mso-wrap-distance-right:9pt;mso-wrap-distance-bottom:0;mso-position-horizontal:center;mso-position-horizontal-relative:margin;mso-position-vertical:absolute;mso-position-vertical-relative:text;v-text-anchor:middle" o:gfxdata="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" fillcolor="#4472c4 [3204]" strokecolor="#1f3763 [1604]" strokeweight="1pt">
                 <w10:wrap type="topAndBottom" anchorx="margin"/>
               </v:rect>
             </w:pict>
@@ -442,10 +442,7 @@
         </mc:AlternateContent>
       </w:r>
     </w:p>
-    <w:p>
-      <w:bookmarkStart w:id="0" w:name="_GoBack"/>
-      <w:bookmarkEnd w:id="0"/>
-    </w:p>
+    <w:p/>
     <w:p>
       <w:r>
         <w:t xml:space="preserve"> </w:t>
@@ -457,8 +454,10 @@
         <w:t>Discretized version of the equations</w:t>
       </w:r>
       <w:r>
-        <w:t xml:space="preserve"> • </w:t>
-      </w:r>
+        <w:t xml:space="preserve"> </w:t>
+      </w:r>
+      <w:bookmarkStart w:id="0" w:name="_GoBack"/>
+      <w:bookmarkEnd w:id="0"/>
       <w:r>
         <w:rPr>
           <w:rStyle w:val="Heading1Char"/>
@@ -1371,7 +1370,7 @@
 </file>
 
 <file path=customXml/itemProps1.xml><?xml version="1.0" encoding="utf-8"?>
-<ds:datastoreItem xmlns:ds="http://schemas.openxmlformats.org/officeDocument/2006/customXml" ds:itemID="{A1E1FDA9-7562-4B46-A106-C7FD3D3512D8}">
+<ds:datastoreItem xmlns:ds="http://schemas.openxmlformats.org/officeDocument/2006/customXml" ds:itemID="{C4D7DB3C-2241-43E3-9FCF-822A760FC0D1}">
   <ds:schemaRefs>
     <ds:schemaRef ds:uri="http://schemas.openxmlformats.org/officeDocument/2006/bibliography"/>
   </ds:schemaRefs>

</xml_diff>